<commit_message>
More code by Claude, passed a round trip test on simple test file
</commit_message>
<xml_diff>
--- a/tracked_test_edited.docx
+++ b/tracked_test_edited.docx
@@ -24,7 +24,23 @@
         <w:pStyle w:val="FirstParagraph"/>
       </w:pPr>
       <w:r>
-        <w:t>This is the original text that will be revised.</w:t>
+        <w:t xml:space="preserve">This is the </w:t>
+      </w:r>
+      <w:del w:id="1" w:author="Julie Kirkwood" w:date="2025-05-28T18:55:00Z" w16du:dateUtc="2025-05-28T22:55:00Z">
+        <w:r>
+          <w:delText xml:space="preserve">original </w:delText>
+        </w:r>
+      </w:del>
+      <w:ins w:id="2" w:author="Julie Kirkwood" w:date="2025-05-28T18:55:00Z" w16du:dateUtc="2025-05-28T22:55:00Z">
+        <w:r>
+          <w:t>ORIGINAL</w:t>
+        </w:r>
+        <w:r>
+          <w:t xml:space="preserve"> </w:t>
+        </w:r>
+      </w:ins>
+      <w:r>
+        <w:t>text that will be revised.</w:t>
       </w:r>
     </w:p>
     <w:p>
@@ -32,7 +48,23 @@
         <w:pStyle w:val="BodyText"/>
       </w:pPr>
       <w:r>
-        <w:t>The study met its primary endpoint successfully.</w:t>
+        <w:t xml:space="preserve">The study </w:t>
+      </w:r>
+      <w:ins w:id="3" w:author="Julie Kirkwood" w:date="2025-05-28T18:55:00Z" w16du:dateUtc="2025-05-28T22:55:00Z">
+        <w:r>
+          <w:t xml:space="preserve">clearly </w:t>
+        </w:r>
+      </w:ins>
+      <w:r>
+        <w:t>met its primary endpoint</w:t>
+      </w:r>
+      <w:del w:id="4" w:author="Julie Kirkwood" w:date="2025-05-28T18:55:00Z" w16du:dateUtc="2025-05-28T22:55:00Z">
+        <w:r>
+          <w:delText xml:space="preserve"> successfully</w:delText>
+        </w:r>
+      </w:del>
+      <w:r>
+        <w:t>.</w:t>
       </w:r>
       <w:bookmarkEnd w:id="0"/>
     </w:p>
@@ -131,6 +163,14 @@
     <w:abstractNumId w:val="0"/>
   </w:num>
 </w:numbering>
+</file>
+
+<file path=word/people.xml><?xml version="1.0" encoding="utf-8"?>
+<w15:people xmlns:wpc="http://schemas.microsoft.com/office/word/2010/wordprocessingCanvas" xmlns:cx="http://schemas.microsoft.com/office/drawing/2014/chartex" xmlns:cx1="http://schemas.microsoft.com/office/drawing/2015/9/8/chartex" xmlns:cx2="http://schemas.microsoft.com/office/drawing/2015/10/21/chartex" xmlns:cx3="http://schemas.microsoft.com/office/drawing/2016/5/9/chartex" xmlns:cx4="http://schemas.microsoft.com/office/drawing/2016/5/10/chartex" xmlns:cx5="http://schemas.microsoft.com/office/drawing/2016/5/11/chartex" xmlns:cx6="http://schemas.microsoft.com/office/drawing/2016/5/12/chartex" xmlns:cx7="http://schemas.microsoft.com/office/drawing/2016/5/13/chartex" xmlns:cx8="http://schemas.microsoft.com/office/drawing/2016/5/14/chartex" xmlns:mc="http://schemas.openxmlformats.org/markup-compatibility/2006" xmlns:aink="http://schemas.microsoft.com/office/drawing/2016/ink" xmlns:am3d="http://schemas.microsoft.com/office/drawing/2017/model3d" xmlns:o="urn:schemas-microsoft-com:office:office" xmlns:oel="http://schemas.microsoft.com/office/2019/extlst" xmlns:r="http://schemas.openxmlformats.org/officeDocument/2006/relationships" xmlns:m="http://schemas.openxmlformats.org/officeDocument/2006/math" xmlns:v="urn:schemas-microsoft-com:vml" xmlns:wp14="http://schemas.microsoft.com/office/word/2010/wordprocessingDrawing" xmlns:wp="http://schemas.openxmlformats.org/drawingml/2006/wordprocessingDrawing" xmlns:w10="urn:schemas-microsoft-com:office:word" xmlns:w="http://schemas.openxmlformats.org/wordprocessingml/2006/main" xmlns:w14="http://schemas.microsoft.com/office/word/2010/wordml" xmlns:w15="http://schemas.microsoft.com/office/word/2012/wordml" xmlns:w16cex="http://schemas.microsoft.com/office/word/2018/wordml/cex" xmlns:w16cid="http://schemas.microsoft.com/office/word/2016/wordml/cid" xmlns:w16="http://schemas.microsoft.com/office/word/2018/wordml" xmlns:w16du="http://schemas.microsoft.com/office/word/2023/wordml/word16du" xmlns:w16sdtdh="http://schemas.microsoft.com/office/word/2020/wordml/sdtdatahash" xmlns:w16sdtfl="http://schemas.microsoft.com/office/word/2024/wordml/sdtformatlock" xmlns:w16se="http://schemas.microsoft.com/office/word/2015/wordml/symex" xmlns:wpg="http://schemas.microsoft.com/office/word/2010/wordprocessingGroup" xmlns:wpi="http://schemas.microsoft.com/office/word/2010/wordprocessingInk" xmlns:wne="http://schemas.microsoft.com/office/word/2006/wordml" xmlns:wps="http://schemas.microsoft.com/office/word/2010/wordprocessingShape" mc:Ignorable="w14 w15 w16se w16cid w16 w16cex w16sdtdh w16sdtfl w16du wp14">
+  <w15:person w15:author="Julie Kirkwood">
+    <w15:presenceInfo w15:providerId="Windows Live" w15:userId="795856b181e8f48b"/>
+  </w15:person>
+</w15:people>
 </file>
 
 <file path=word/styles.xml><?xml version="1.0" encoding="utf-8"?>

</xml_diff>